<commit_message>
update travel grant pages
</commit_message>
<xml_diff>
--- a/docs/travel_grant_young_researcher_application_letter.docx
+++ b/docs/travel_grant_young_researcher_application_letter.docx
@@ -291,6 +291,24 @@
       </w:r>
       <w:r>
         <w:t xml:space="preserve"> [Name]</w:t>
+      </w:r>
+    </w:p>
+    <w:p>
+      <w:pPr>
+        <w:numPr>
+          <w:ilvl w:val="0"/>
+          <w:numId w:val="1"/>
+        </w:numPr>
+      </w:pPr>
+      <w:r>
+        <w:rPr>
+          <w:b/>
+          <w:bCs/>
+        </w:rPr>
+        <w:t>Age:</w:t>
+      </w:r>
+      <w:r>
+        <w:t xml:space="preserve"> [Age]</w:t>
       </w:r>
     </w:p>
     <w:p>
@@ -759,6 +777,7 @@
         <w:rPr>
           <w:lang w:val="en-GB"/>
         </w:rPr>
+        <w:lastRenderedPageBreak/>
         <w:t>Pub4</w:t>
       </w:r>
     </w:p>
@@ -777,7 +796,6 @@
         <w:rPr>
           <w:lang w:val="en-GB"/>
         </w:rPr>
-        <w:lastRenderedPageBreak/>
         <w:t>Pub5</w:t>
       </w:r>
     </w:p>

</xml_diff>